<commit_message>
Se corrigieron los requisitos no funcionales
</commit_message>
<xml_diff>
--- a/Proyecto final Transcripcion de canva.docx
+++ b/Proyecto final Transcripcion de canva.docx
@@ -3245,146 +3245,152 @@
       <w:pPr>
         <w:numPr>
           <w:ilvl w:val="0"/>
-          <w:numId w:val="23"/>
+          <w:numId w:val="30"/>
         </w:numPr>
-      </w:pPr>
-      <w:r>
         <w:rPr>
           <w:b/>
           <w:bCs/>
         </w:rPr>
-        <w:t>Rendimiento</w:t>
-      </w:r>
-      <w:r>
-        <w:t>:</w:t>
-      </w:r>
-    </w:p>
-    <w:p>
-      <w:pPr>
-        <w:numPr>
-          <w:ilvl w:val="1"/>
-          <w:numId w:val="23"/>
-        </w:numPr>
-      </w:pPr>
-      <w:r>
-        <w:t>El sistema deberá procesar las actualizaciones de personalización en menos de 3 segundos para garantizar una experiencia fluida.</w:t>
+      </w:pPr>
+      <w:r>
+        <w:rPr>
+          <w:b/>
+          <w:bCs/>
+        </w:rPr>
+        <w:t>Usabilidad:</w:t>
       </w:r>
     </w:p>
     <w:p>
       <w:pPr>
         <w:numPr>
           <w:ilvl w:val="0"/>
-          <w:numId w:val="23"/>
+          <w:numId w:val="30"/>
         </w:numPr>
-      </w:pPr>
-      <w:r>
         <w:rPr>
           <w:b/>
           <w:bCs/>
         </w:rPr>
-        <w:t>Seguridad</w:t>
-      </w:r>
-      <w:r>
-        <w:t>:</w:t>
-      </w:r>
-    </w:p>
-    <w:p>
-      <w:pPr>
-        <w:numPr>
-          <w:ilvl w:val="1"/>
-          <w:numId w:val="23"/>
-        </w:numPr>
-      </w:pPr>
-      <w:r>
-        <w:t>La plataforma deberá utilizar protocolos HTTPS y cifrado para proteger los datos personales y financieros de los usuarios.</w:t>
+      </w:pPr>
+      <w:r>
+        <w:rPr>
+          <w:b/>
+          <w:bCs/>
+        </w:rPr>
+        <w:t>Rendimiento:</w:t>
       </w:r>
     </w:p>
     <w:p>
       <w:pPr>
         <w:numPr>
           <w:ilvl w:val="0"/>
-          <w:numId w:val="23"/>
+          <w:numId w:val="30"/>
         </w:numPr>
-      </w:pPr>
-      <w:r>
         <w:rPr>
           <w:b/>
           <w:bCs/>
         </w:rPr>
+      </w:pPr>
+      <w:r>
+        <w:rPr>
+          <w:b/>
+          <w:bCs/>
+        </w:rPr>
         <w:t>Compatibilidad</w:t>
-      </w:r>
-      <w:r>
-        <w:t>:</w:t>
-      </w:r>
-    </w:p>
-    <w:p>
-      <w:pPr>
-        <w:numPr>
-          <w:ilvl w:val="1"/>
-          <w:numId w:val="23"/>
-        </w:numPr>
-      </w:pPr>
-      <w:r>
-        <w:t>El sistema será compatible con navegadores modernos como Chrome, Firefox, Safari y Edge en sus últimas versiones.</w:t>
       </w:r>
     </w:p>
     <w:p>
       <w:pPr>
         <w:numPr>
           <w:ilvl w:val="0"/>
-          <w:numId w:val="23"/>
+          <w:numId w:val="30"/>
         </w:numPr>
-      </w:pPr>
-      <w:r>
         <w:rPr>
           <w:b/>
           <w:bCs/>
         </w:rPr>
-        <w:lastRenderedPageBreak/>
-        <w:t>Escalabilidad</w:t>
-      </w:r>
-      <w:r>
-        <w:t>:</w:t>
-      </w:r>
-    </w:p>
-    <w:p>
-      <w:pPr>
-        <w:numPr>
-          <w:ilvl w:val="1"/>
-          <w:numId w:val="23"/>
-        </w:numPr>
-      </w:pPr>
-      <w:r>
-        <w:t>El sistema deberá poder soportar hasta 500 usuarios concurrentes sin pérdida significativa de rendimiento.</w:t>
+      </w:pPr>
+      <w:r>
+        <w:rPr>
+          <w:b/>
+          <w:bCs/>
+        </w:rPr>
+        <w:t>Seguridad:</w:t>
       </w:r>
     </w:p>
     <w:p>
       <w:pPr>
         <w:numPr>
           <w:ilvl w:val="0"/>
-          <w:numId w:val="23"/>
+          <w:numId w:val="30"/>
         </w:numPr>
-      </w:pPr>
-      <w:r>
         <w:rPr>
           <w:b/>
           <w:bCs/>
         </w:rPr>
-        <w:t>Accesibilidad</w:t>
-      </w:r>
-      <w:r>
-        <w:t>:</w:t>
+      </w:pPr>
+      <w:r>
+        <w:rPr>
+          <w:b/>
+          <w:bCs/>
+        </w:rPr>
+        <w:t>Disponibilidad:</w:t>
       </w:r>
     </w:p>
     <w:p>
       <w:pPr>
         <w:numPr>
-          <w:ilvl w:val="1"/>
-          <w:numId w:val="23"/>
+          <w:ilvl w:val="0"/>
+          <w:numId w:val="30"/>
         </w:numPr>
-      </w:pPr>
-      <w:r>
-        <w:t>La plataforma seguirá los estándares de accesibilidad WCAG 2.1 para garantizar que sea usable por personas con discapacidades.</w:t>
+        <w:rPr>
+          <w:b/>
+          <w:bCs/>
+        </w:rPr>
+      </w:pPr>
+      <w:r>
+        <w:rPr>
+          <w:b/>
+          <w:bCs/>
+        </w:rPr>
+        <w:t>Velocidad:</w:t>
+      </w:r>
+    </w:p>
+    <w:p>
+      <w:pPr>
+        <w:numPr>
+          <w:ilvl w:val="0"/>
+          <w:numId w:val="30"/>
+        </w:numPr>
+        <w:rPr>
+          <w:b/>
+          <w:bCs/>
+        </w:rPr>
+      </w:pPr>
+      <w:r>
+        <w:rPr>
+          <w:b/>
+          <w:bCs/>
+        </w:rPr>
+        <w:t>Fiabilidad:</w:t>
+      </w:r>
+    </w:p>
+    <w:p>
+      <w:pPr>
+        <w:numPr>
+          <w:ilvl w:val="0"/>
+          <w:numId w:val="30"/>
+        </w:numPr>
+        <w:rPr>
+          <w:b/>
+          <w:bCs/>
+        </w:rPr>
+      </w:pPr>
+      <w:r>
+        <w:rPr>
+          <w:b/>
+          <w:bCs/>
+        </w:rPr>
+        <w:t>Escalabilidad:</w:t>
       </w:r>
     </w:p>
     <w:p/>
@@ -3502,21 +3508,104 @@
     </w:p>
     <w:p>
       <w:r>
+        <w:t>2.1 Seleccionar Características (&lt;&lt;</w:t>
+      </w:r>
+      <w:proofErr w:type="spellStart"/>
+      <w:r>
+        <w:t>include</w:t>
+      </w:r>
+      <w:proofErr w:type="spellEnd"/>
+      <w:r>
+        <w:t>&gt;&gt;): Los usuarios seleccionan elementos clave (gema, forma, tamaño, etc.) como parte del proceso de personalización.</w:t>
+      </w:r>
+    </w:p>
+    <w:p>
+      <w:r>
+        <w:t>Requerimiento funcional: Selección de características personalizables.</w:t>
+      </w:r>
+    </w:p>
+    <w:p>
+      <w:proofErr w:type="spellStart"/>
+      <w:r>
+        <w:t>Extend</w:t>
+      </w:r>
+      <w:proofErr w:type="spellEnd"/>
+      <w:r>
+        <w:t>:</w:t>
+      </w:r>
+    </w:p>
+    <w:p>
+      <w:r>
+        <w:t>2.2 Guardar Configuración Personalizada (&lt;&lt;</w:t>
+      </w:r>
+      <w:proofErr w:type="spellStart"/>
+      <w:r>
+        <w:t>extend</w:t>
+      </w:r>
+      <w:proofErr w:type="spellEnd"/>
+      <w:r>
+        <w:t>&gt;&gt;): Opción para guardar configuraciones seleccionadas.</w:t>
+      </w:r>
+    </w:p>
+    <w:p>
+      <w:r>
         <w:lastRenderedPageBreak/>
-        <w:t>2.1 Seleccionar Características (&lt;&lt;</w:t>
+        <w:t>2.3 Describir Característica Seleccionada (&lt;&lt;</w:t>
       </w:r>
       <w:proofErr w:type="spellStart"/>
       <w:r>
+        <w:t>extend</w:t>
+      </w:r>
+      <w:proofErr w:type="spellEnd"/>
+      <w:r>
+        <w:t>&gt;&gt;): Permite ver una breve descripción de cada elemento.</w:t>
+      </w:r>
+    </w:p>
+    <w:p>
+      <w:r>
+        <w:t>2.4 Renderizar Vista en Tiempo Real (&lt;&lt;</w:t>
+      </w:r>
+      <w:proofErr w:type="spellStart"/>
+      <w:r>
+        <w:t>extend</w:t>
+      </w:r>
+      <w:proofErr w:type="spellEnd"/>
+      <w:r>
+        <w:t>&gt;&gt;): Visualización en tiempo real de la joya personalizada.</w:t>
+      </w:r>
+    </w:p>
+    <w:p/>
+    <w:p>
+      <w:r>
+        <w:t>3. Catálogo y Recomendaciones</w:t>
+      </w:r>
+    </w:p>
+    <w:p>
+      <w:r>
+        <w:t>Base: Exploración de joyas personalizadas y recomendadas.</w:t>
+      </w:r>
+    </w:p>
+    <w:p>
+      <w:r>
+        <w:t>Casos de Uso Base:</w:t>
+      </w:r>
+    </w:p>
+    <w:p>
+      <w:r>
+        <w:t>3.1 Ver Catálogo de Productos (&lt;&lt;</w:t>
+      </w:r>
+      <w:proofErr w:type="spellStart"/>
+      <w:r>
         <w:t>include</w:t>
       </w:r>
       <w:proofErr w:type="spellEnd"/>
       <w:r>
-        <w:t>&gt;&gt;): Los usuarios seleccionan elementos clave (gema, forma, tamaño, etc.) como parte del proceso de personalización.</w:t>
-      </w:r>
-    </w:p>
-    <w:p>
-      <w:r>
-        <w:t>Requerimiento funcional: Selección de características personalizables.</w:t>
+        <w:t>&gt;&gt;): El usuario navega por un catálogo de joyas previamente creadas.</w:t>
+      </w:r>
+    </w:p>
+    <w:p>
+      <w:r>
+        <w:t>Requerimiento funcional: Visualización de productos en el catálogo.</w:t>
       </w:r>
     </w:p>
     <w:p>
@@ -3531,7 +3620,7 @@
     </w:p>
     <w:p>
       <w:r>
-        <w:t>2.2 Guardar Configuración Personalizada (&lt;&lt;</w:t>
+        <w:t>3.2 Filtrar y Buscar en el Catálogo (&lt;&lt;</w:t>
       </w:r>
       <w:proofErr w:type="spellStart"/>
       <w:r>
@@ -3539,12 +3628,12 @@
       </w:r>
       <w:proofErr w:type="spellEnd"/>
       <w:r>
-        <w:t>&gt;&gt;): Opción para guardar configuraciones seleccionadas.</w:t>
-      </w:r>
-    </w:p>
-    <w:p>
-      <w:r>
-        <w:t>2.3 Describir Característica Seleccionada (&lt;&lt;</w:t>
+        <w:t>&gt;&gt;): Opción de filtrar y buscar joyas en el catálogo.</w:t>
+      </w:r>
+    </w:p>
+    <w:p>
+      <w:r>
+        <w:t>3.3 Ver Detalles de Producto (&lt;&lt;</w:t>
       </w:r>
       <w:proofErr w:type="spellStart"/>
       <w:r>
@@ -3552,12 +3641,12 @@
       </w:r>
       <w:proofErr w:type="spellEnd"/>
       <w:r>
-        <w:t>&gt;&gt;): Permite ver una breve descripción de cada elemento.</w:t>
-      </w:r>
-    </w:p>
-    <w:p>
-      <w:r>
-        <w:t>2.4 Renderizar Vista en Tiempo Real (&lt;&lt;</w:t>
+        <w:t>&gt;&gt;): Muestra detalles de una joya específica.</w:t>
+      </w:r>
+    </w:p>
+    <w:p>
+      <w:r>
+        <w:t>3.4 Ver Recomendaciones Personalizadas (&lt;&lt;</w:t>
       </w:r>
       <w:proofErr w:type="spellStart"/>
       <w:r>
@@ -3565,18 +3654,18 @@
       </w:r>
       <w:proofErr w:type="spellEnd"/>
       <w:r>
-        <w:t>&gt;&gt;): Visualización en tiempo real de la joya personalizada.</w:t>
+        <w:t>&gt;&gt;): Opción de ver recomendaciones basadas en personalizaciones previas.</w:t>
       </w:r>
     </w:p>
     <w:p/>
     <w:p>
       <w:r>
-        <w:t>3. Catálogo y Recomendaciones</w:t>
-      </w:r>
-    </w:p>
-    <w:p>
-      <w:r>
-        <w:t>Base: Exploración de joyas personalizadas y recomendadas.</w:t>
+        <w:t>4. Actualización de Estado del Producto</w:t>
+      </w:r>
+    </w:p>
+    <w:p>
+      <w:r>
+        <w:t>Base: Permite ver el avance de los pedidos.</w:t>
       </w:r>
     </w:p>
     <w:p>
@@ -3586,7 +3675,7 @@
     </w:p>
     <w:p>
       <w:r>
-        <w:t>3.1 Ver Catálogo de Productos (&lt;&lt;</w:t>
+        <w:t>4.1 Monitorear Estado del Pedido (&lt;&lt;</w:t>
       </w:r>
       <w:proofErr w:type="spellStart"/>
       <w:r>
@@ -3594,12 +3683,12 @@
       </w:r>
       <w:proofErr w:type="spellEnd"/>
       <w:r>
-        <w:t>&gt;&gt;): El usuario navega por un catálogo de joyas previamente creadas.</w:t>
-      </w:r>
-    </w:p>
-    <w:p>
-      <w:r>
-        <w:t>Requerimiento funcional: Visualización de productos en el catálogo.</w:t>
+        <w:t>&gt;&gt;): El usuario verifica el estado actual de su pedido.</w:t>
+      </w:r>
+    </w:p>
+    <w:p>
+      <w:r>
+        <w:t>Requerimiento funcional: Visualización de progreso.</w:t>
       </w:r>
     </w:p>
     <w:p>
@@ -3614,90 +3703,7 @@
     </w:p>
     <w:p>
       <w:r>
-        <w:t>3.2 Filtrar y Buscar en el Catálogo (&lt;&lt;</w:t>
-      </w:r>
-      <w:proofErr w:type="spellStart"/>
-      <w:r>
-        <w:t>extend</w:t>
-      </w:r>
-      <w:proofErr w:type="spellEnd"/>
-      <w:r>
-        <w:t>&gt;&gt;): Opción de filtrar y buscar joyas en el catálogo.</w:t>
-      </w:r>
-    </w:p>
-    <w:p>
-      <w:r>
-        <w:t>3.3 Ver Detalles de Producto (&lt;&lt;</w:t>
-      </w:r>
-      <w:proofErr w:type="spellStart"/>
-      <w:r>
-        <w:t>extend</w:t>
-      </w:r>
-      <w:proofErr w:type="spellEnd"/>
-      <w:r>
-        <w:t>&gt;&gt;): Muestra detalles de una joya específica.</w:t>
-      </w:r>
-    </w:p>
-    <w:p>
-      <w:r>
-        <w:t>3.4 Ver Recomendaciones Personalizadas (&lt;&lt;</w:t>
-      </w:r>
-      <w:proofErr w:type="spellStart"/>
-      <w:r>
-        <w:t>extend</w:t>
-      </w:r>
-      <w:proofErr w:type="spellEnd"/>
-      <w:r>
-        <w:t>&gt;&gt;): Opción de ver recomendaciones basadas en personalizaciones previas.</w:t>
-      </w:r>
-    </w:p>
-    <w:p/>
-    <w:p>
-      <w:r>
-        <w:t>4. Actualización de Estado del Producto</w:t>
-      </w:r>
-    </w:p>
-    <w:p>
-      <w:r>
-        <w:t>Base: Permite ver el avance de los pedidos.</w:t>
-      </w:r>
-    </w:p>
-    <w:p>
-      <w:r>
         <w:lastRenderedPageBreak/>
-        <w:t>Casos de Uso Base:</w:t>
-      </w:r>
-    </w:p>
-    <w:p>
-      <w:r>
-        <w:t>4.1 Monitorear Estado del Pedido (&lt;&lt;</w:t>
-      </w:r>
-      <w:proofErr w:type="spellStart"/>
-      <w:r>
-        <w:t>include</w:t>
-      </w:r>
-      <w:proofErr w:type="spellEnd"/>
-      <w:r>
-        <w:t>&gt;&gt;): El usuario verifica el estado actual de su pedido.</w:t>
-      </w:r>
-    </w:p>
-    <w:p>
-      <w:r>
-        <w:t>Requerimiento funcional: Visualización de progreso.</w:t>
-      </w:r>
-    </w:p>
-    <w:p>
-      <w:proofErr w:type="spellStart"/>
-      <w:r>
-        <w:t>Extend</w:t>
-      </w:r>
-      <w:proofErr w:type="spellEnd"/>
-      <w:r>
-        <w:t>:</w:t>
-      </w:r>
-    </w:p>
-    <w:p>
-      <w:r>
         <w:t>4.2 Recibir Notificaciones de Avance (&lt;&lt;</w:t>
       </w:r>
       <w:proofErr w:type="spellStart"/>
@@ -4222,6 +4228,155 @@
     </w:lvl>
   </w:abstractNum>
   <w:abstractNum w:abstractNumId="2" w15:restartNumberingAfterBreak="0">
+    <w:nsid w:val="119A6A97"/>
+    <w:multiLevelType w:val="multilevel"/>
+    <w:tmpl w:val="CD467650"/>
+    <w:lvl w:ilvl="0">
+      <w:start w:val="1"/>
+      <w:numFmt w:val="bullet"/>
+      <w:lvlText w:val=""/>
+      <w:lvlJc w:val="left"/>
+      <w:pPr>
+        <w:tabs>
+          <w:tab w:val="num" w:pos="720"/>
+        </w:tabs>
+        <w:ind w:left="720" w:hanging="360"/>
+      </w:pPr>
+      <w:rPr>
+        <w:rFonts w:ascii="Symbol" w:hAnsi="Symbol" w:hint="default"/>
+        <w:sz w:val="20"/>
+      </w:rPr>
+    </w:lvl>
+    <w:lvl w:ilvl="1" w:tentative="1">
+      <w:start w:val="1"/>
+      <w:numFmt w:val="bullet"/>
+      <w:lvlText w:val="o"/>
+      <w:lvlJc w:val="left"/>
+      <w:pPr>
+        <w:tabs>
+          <w:tab w:val="num" w:pos="1440"/>
+        </w:tabs>
+        <w:ind w:left="1440" w:hanging="360"/>
+      </w:pPr>
+      <w:rPr>
+        <w:rFonts w:ascii="Courier New" w:hAnsi="Courier New" w:hint="default"/>
+        <w:sz w:val="20"/>
+      </w:rPr>
+    </w:lvl>
+    <w:lvl w:ilvl="2" w:tentative="1">
+      <w:start w:val="1"/>
+      <w:numFmt w:val="bullet"/>
+      <w:lvlText w:val=""/>
+      <w:lvlJc w:val="left"/>
+      <w:pPr>
+        <w:tabs>
+          <w:tab w:val="num" w:pos="2160"/>
+        </w:tabs>
+        <w:ind w:left="2160" w:hanging="360"/>
+      </w:pPr>
+      <w:rPr>
+        <w:rFonts w:ascii="Wingdings" w:hAnsi="Wingdings" w:hint="default"/>
+        <w:sz w:val="20"/>
+      </w:rPr>
+    </w:lvl>
+    <w:lvl w:ilvl="3" w:tentative="1">
+      <w:start w:val="1"/>
+      <w:numFmt w:val="bullet"/>
+      <w:lvlText w:val=""/>
+      <w:lvlJc w:val="left"/>
+      <w:pPr>
+        <w:tabs>
+          <w:tab w:val="num" w:pos="2880"/>
+        </w:tabs>
+        <w:ind w:left="2880" w:hanging="360"/>
+      </w:pPr>
+      <w:rPr>
+        <w:rFonts w:ascii="Wingdings" w:hAnsi="Wingdings" w:hint="default"/>
+        <w:sz w:val="20"/>
+      </w:rPr>
+    </w:lvl>
+    <w:lvl w:ilvl="4" w:tentative="1">
+      <w:start w:val="1"/>
+      <w:numFmt w:val="bullet"/>
+      <w:lvlText w:val=""/>
+      <w:lvlJc w:val="left"/>
+      <w:pPr>
+        <w:tabs>
+          <w:tab w:val="num" w:pos="3600"/>
+        </w:tabs>
+        <w:ind w:left="3600" w:hanging="360"/>
+      </w:pPr>
+      <w:rPr>
+        <w:rFonts w:ascii="Wingdings" w:hAnsi="Wingdings" w:hint="default"/>
+        <w:sz w:val="20"/>
+      </w:rPr>
+    </w:lvl>
+    <w:lvl w:ilvl="5" w:tentative="1">
+      <w:start w:val="1"/>
+      <w:numFmt w:val="bullet"/>
+      <w:lvlText w:val=""/>
+      <w:lvlJc w:val="left"/>
+      <w:pPr>
+        <w:tabs>
+          <w:tab w:val="num" w:pos="4320"/>
+        </w:tabs>
+        <w:ind w:left="4320" w:hanging="360"/>
+      </w:pPr>
+      <w:rPr>
+        <w:rFonts w:ascii="Wingdings" w:hAnsi="Wingdings" w:hint="default"/>
+        <w:sz w:val="20"/>
+      </w:rPr>
+    </w:lvl>
+    <w:lvl w:ilvl="6" w:tentative="1">
+      <w:start w:val="1"/>
+      <w:numFmt w:val="bullet"/>
+      <w:lvlText w:val=""/>
+      <w:lvlJc w:val="left"/>
+      <w:pPr>
+        <w:tabs>
+          <w:tab w:val="num" w:pos="5040"/>
+        </w:tabs>
+        <w:ind w:left="5040" w:hanging="360"/>
+      </w:pPr>
+      <w:rPr>
+        <w:rFonts w:ascii="Wingdings" w:hAnsi="Wingdings" w:hint="default"/>
+        <w:sz w:val="20"/>
+      </w:rPr>
+    </w:lvl>
+    <w:lvl w:ilvl="7" w:tentative="1">
+      <w:start w:val="1"/>
+      <w:numFmt w:val="bullet"/>
+      <w:lvlText w:val=""/>
+      <w:lvlJc w:val="left"/>
+      <w:pPr>
+        <w:tabs>
+          <w:tab w:val="num" w:pos="5760"/>
+        </w:tabs>
+        <w:ind w:left="5760" w:hanging="360"/>
+      </w:pPr>
+      <w:rPr>
+        <w:rFonts w:ascii="Wingdings" w:hAnsi="Wingdings" w:hint="default"/>
+        <w:sz w:val="20"/>
+      </w:rPr>
+    </w:lvl>
+    <w:lvl w:ilvl="8" w:tentative="1">
+      <w:start w:val="1"/>
+      <w:numFmt w:val="bullet"/>
+      <w:lvlText w:val=""/>
+      <w:lvlJc w:val="left"/>
+      <w:pPr>
+        <w:tabs>
+          <w:tab w:val="num" w:pos="6480"/>
+        </w:tabs>
+        <w:ind w:left="6480" w:hanging="360"/>
+      </w:pPr>
+      <w:rPr>
+        <w:rFonts w:ascii="Wingdings" w:hAnsi="Wingdings" w:hint="default"/>
+        <w:sz w:val="20"/>
+      </w:rPr>
+    </w:lvl>
+  </w:abstractNum>
+  <w:abstractNum w:abstractNumId="3" w15:restartNumberingAfterBreak="0">
     <w:nsid w:val="18355111"/>
     <w:multiLevelType w:val="multilevel"/>
     <w:tmpl w:val="625E44DC"/>
@@ -4370,7 +4525,7 @@
       </w:rPr>
     </w:lvl>
   </w:abstractNum>
-  <w:abstractNum w:abstractNumId="3" w15:restartNumberingAfterBreak="0">
+  <w:abstractNum w:abstractNumId="4" w15:restartNumberingAfterBreak="0">
     <w:nsid w:val="1C5A6151"/>
     <w:multiLevelType w:val="multilevel"/>
     <w:tmpl w:val="5442CC70"/>
@@ -4487,7 +4642,7 @@
       </w:pPr>
     </w:lvl>
   </w:abstractNum>
-  <w:abstractNum w:abstractNumId="4" w15:restartNumberingAfterBreak="0">
+  <w:abstractNum w:abstractNumId="5" w15:restartNumberingAfterBreak="0">
     <w:nsid w:val="1F792CF7"/>
     <w:multiLevelType w:val="multilevel"/>
     <w:tmpl w:val="DE7AAEDC"/>
@@ -4628,7 +4783,7 @@
       </w:rPr>
     </w:lvl>
   </w:abstractNum>
-  <w:abstractNum w:abstractNumId="5" w15:restartNumberingAfterBreak="0">
+  <w:abstractNum w:abstractNumId="6" w15:restartNumberingAfterBreak="0">
     <w:nsid w:val="226D6100"/>
     <w:multiLevelType w:val="multilevel"/>
     <w:tmpl w:val="EBF84520"/>
@@ -4777,7 +4932,7 @@
       </w:rPr>
     </w:lvl>
   </w:abstractNum>
-  <w:abstractNum w:abstractNumId="6" w15:restartNumberingAfterBreak="0">
+  <w:abstractNum w:abstractNumId="7" w15:restartNumberingAfterBreak="0">
     <w:nsid w:val="23203694"/>
     <w:multiLevelType w:val="hybridMultilevel"/>
     <w:tmpl w:val="09461240"/>
@@ -4863,7 +5018,7 @@
       </w:pPr>
     </w:lvl>
   </w:abstractNum>
-  <w:abstractNum w:abstractNumId="7" w15:restartNumberingAfterBreak="0">
+  <w:abstractNum w:abstractNumId="8" w15:restartNumberingAfterBreak="0">
     <w:nsid w:val="2B2571AE"/>
     <w:multiLevelType w:val="hybridMultilevel"/>
     <w:tmpl w:val="20826278"/>
@@ -4949,7 +5104,7 @@
       </w:pPr>
     </w:lvl>
   </w:abstractNum>
-  <w:abstractNum w:abstractNumId="8" w15:restartNumberingAfterBreak="0">
+  <w:abstractNum w:abstractNumId="9" w15:restartNumberingAfterBreak="0">
     <w:nsid w:val="39E309EA"/>
     <w:multiLevelType w:val="hybridMultilevel"/>
     <w:tmpl w:val="F6F0D9AA"/>
@@ -5062,7 +5217,7 @@
       </w:rPr>
     </w:lvl>
   </w:abstractNum>
-  <w:abstractNum w:abstractNumId="9" w15:restartNumberingAfterBreak="0">
+  <w:abstractNum w:abstractNumId="10" w15:restartNumberingAfterBreak="0">
     <w:nsid w:val="3C5A0F8C"/>
     <w:multiLevelType w:val="multilevel"/>
     <w:tmpl w:val="DE7AAEDC"/>
@@ -5203,7 +5358,7 @@
       </w:rPr>
     </w:lvl>
   </w:abstractNum>
-  <w:abstractNum w:abstractNumId="10" w15:restartNumberingAfterBreak="0">
+  <w:abstractNum w:abstractNumId="11" w15:restartNumberingAfterBreak="0">
     <w:nsid w:val="3CED0C4F"/>
     <w:multiLevelType w:val="multilevel"/>
     <w:tmpl w:val="C5BE7E84"/>
@@ -5320,7 +5475,7 @@
       </w:pPr>
     </w:lvl>
   </w:abstractNum>
-  <w:abstractNum w:abstractNumId="11" w15:restartNumberingAfterBreak="0">
+  <w:abstractNum w:abstractNumId="12" w15:restartNumberingAfterBreak="0">
     <w:nsid w:val="491F634F"/>
     <w:multiLevelType w:val="multilevel"/>
     <w:tmpl w:val="32F2FA86"/>
@@ -5437,7 +5592,7 @@
       </w:pPr>
     </w:lvl>
   </w:abstractNum>
-  <w:abstractNum w:abstractNumId="12" w15:restartNumberingAfterBreak="0">
+  <w:abstractNum w:abstractNumId="13" w15:restartNumberingAfterBreak="0">
     <w:nsid w:val="4D672A72"/>
     <w:multiLevelType w:val="multilevel"/>
     <w:tmpl w:val="15B64632"/>
@@ -5586,7 +5741,7 @@
       </w:rPr>
     </w:lvl>
   </w:abstractNum>
-  <w:abstractNum w:abstractNumId="13" w15:restartNumberingAfterBreak="0">
+  <w:abstractNum w:abstractNumId="14" w15:restartNumberingAfterBreak="0">
     <w:nsid w:val="50A74EDC"/>
     <w:multiLevelType w:val="hybridMultilevel"/>
     <w:tmpl w:val="944E1D9C"/>
@@ -5672,7 +5827,7 @@
       </w:pPr>
     </w:lvl>
   </w:abstractNum>
-  <w:abstractNum w:abstractNumId="14" w15:restartNumberingAfterBreak="0">
+  <w:abstractNum w:abstractNumId="15" w15:restartNumberingAfterBreak="0">
     <w:nsid w:val="537034A3"/>
     <w:multiLevelType w:val="multilevel"/>
     <w:tmpl w:val="B71060F4"/>
@@ -5813,7 +5968,7 @@
       </w:rPr>
     </w:lvl>
   </w:abstractNum>
-  <w:abstractNum w:abstractNumId="15" w15:restartNumberingAfterBreak="0">
+  <w:abstractNum w:abstractNumId="16" w15:restartNumberingAfterBreak="0">
     <w:nsid w:val="548C5535"/>
     <w:multiLevelType w:val="multilevel"/>
     <w:tmpl w:val="DE7AAEDC"/>
@@ -5954,7 +6109,7 @@
       </w:rPr>
     </w:lvl>
   </w:abstractNum>
-  <w:abstractNum w:abstractNumId="16" w15:restartNumberingAfterBreak="0">
+  <w:abstractNum w:abstractNumId="17" w15:restartNumberingAfterBreak="0">
     <w:nsid w:val="54917FF0"/>
     <w:multiLevelType w:val="hybridMultilevel"/>
     <w:tmpl w:val="FFFC1496"/>
@@ -6040,7 +6195,7 @@
       </w:pPr>
     </w:lvl>
   </w:abstractNum>
-  <w:abstractNum w:abstractNumId="17" w15:restartNumberingAfterBreak="0">
+  <w:abstractNum w:abstractNumId="18" w15:restartNumberingAfterBreak="0">
     <w:nsid w:val="58D05D3F"/>
     <w:multiLevelType w:val="multilevel"/>
     <w:tmpl w:val="FBA0C08A"/>
@@ -6157,7 +6312,7 @@
       </w:pPr>
     </w:lvl>
   </w:abstractNum>
-  <w:abstractNum w:abstractNumId="18" w15:restartNumberingAfterBreak="0">
+  <w:abstractNum w:abstractNumId="19" w15:restartNumberingAfterBreak="0">
     <w:nsid w:val="59A14EA0"/>
     <w:multiLevelType w:val="multilevel"/>
     <w:tmpl w:val="1B8E7018"/>
@@ -6274,7 +6429,7 @@
       </w:pPr>
     </w:lvl>
   </w:abstractNum>
-  <w:abstractNum w:abstractNumId="19" w15:restartNumberingAfterBreak="0">
+  <w:abstractNum w:abstractNumId="20" w15:restartNumberingAfterBreak="0">
     <w:nsid w:val="5E6F02E8"/>
     <w:multiLevelType w:val="multilevel"/>
     <w:tmpl w:val="7B584E1E"/>
@@ -6423,7 +6578,7 @@
       </w:rPr>
     </w:lvl>
   </w:abstractNum>
-  <w:abstractNum w:abstractNumId="20" w15:restartNumberingAfterBreak="0">
+  <w:abstractNum w:abstractNumId="21" w15:restartNumberingAfterBreak="0">
     <w:nsid w:val="662F5B4D"/>
     <w:multiLevelType w:val="hybridMultilevel"/>
     <w:tmpl w:val="5176A96C"/>
@@ -6509,7 +6664,7 @@
       </w:pPr>
     </w:lvl>
   </w:abstractNum>
-  <w:abstractNum w:abstractNumId="21" w15:restartNumberingAfterBreak="0">
+  <w:abstractNum w:abstractNumId="22" w15:restartNumberingAfterBreak="0">
     <w:nsid w:val="69763149"/>
     <w:multiLevelType w:val="hybridMultilevel"/>
     <w:tmpl w:val="D7486F36"/>
@@ -6622,7 +6777,7 @@
       </w:rPr>
     </w:lvl>
   </w:abstractNum>
-  <w:abstractNum w:abstractNumId="22" w15:restartNumberingAfterBreak="0">
+  <w:abstractNum w:abstractNumId="23" w15:restartNumberingAfterBreak="0">
     <w:nsid w:val="71A819EB"/>
     <w:multiLevelType w:val="hybridMultilevel"/>
     <w:tmpl w:val="205E0C18"/>
@@ -6708,7 +6863,7 @@
       </w:pPr>
     </w:lvl>
   </w:abstractNum>
-  <w:abstractNum w:abstractNumId="23" w15:restartNumberingAfterBreak="0">
+  <w:abstractNum w:abstractNumId="24" w15:restartNumberingAfterBreak="0">
     <w:nsid w:val="74A108D1"/>
     <w:multiLevelType w:val="multilevel"/>
     <w:tmpl w:val="EF32EDE0"/>
@@ -6857,7 +7012,7 @@
       </w:rPr>
     </w:lvl>
   </w:abstractNum>
-  <w:abstractNum w:abstractNumId="24" w15:restartNumberingAfterBreak="0">
+  <w:abstractNum w:abstractNumId="25" w15:restartNumberingAfterBreak="0">
     <w:nsid w:val="75797291"/>
     <w:multiLevelType w:val="hybridMultilevel"/>
     <w:tmpl w:val="750E3DA4"/>
@@ -6946,7 +7101,7 @@
       </w:pPr>
     </w:lvl>
   </w:abstractNum>
-  <w:abstractNum w:abstractNumId="25" w15:restartNumberingAfterBreak="0">
+  <w:abstractNum w:abstractNumId="26" w15:restartNumberingAfterBreak="0">
     <w:nsid w:val="75C13871"/>
     <w:multiLevelType w:val="multilevel"/>
     <w:tmpl w:val="2BA25C0E"/>
@@ -7063,7 +7218,7 @@
       </w:pPr>
     </w:lvl>
   </w:abstractNum>
-  <w:abstractNum w:abstractNumId="26" w15:restartNumberingAfterBreak="0">
+  <w:abstractNum w:abstractNumId="27" w15:restartNumberingAfterBreak="0">
     <w:nsid w:val="76E050DB"/>
     <w:multiLevelType w:val="multilevel"/>
     <w:tmpl w:val="70222DCE"/>
@@ -7180,7 +7335,7 @@
       </w:pPr>
     </w:lvl>
   </w:abstractNum>
-  <w:abstractNum w:abstractNumId="27" w15:restartNumberingAfterBreak="0">
+  <w:abstractNum w:abstractNumId="28" w15:restartNumberingAfterBreak="0">
     <w:nsid w:val="775A7F2E"/>
     <w:multiLevelType w:val="multilevel"/>
     <w:tmpl w:val="9E5A4C0E"/>
@@ -7297,7 +7452,7 @@
       </w:pPr>
     </w:lvl>
   </w:abstractNum>
-  <w:abstractNum w:abstractNumId="28" w15:restartNumberingAfterBreak="0">
+  <w:abstractNum w:abstractNumId="29" w15:restartNumberingAfterBreak="0">
     <w:nsid w:val="7C0B1836"/>
     <w:multiLevelType w:val="multilevel"/>
     <w:tmpl w:val="7DEAF338"/>
@@ -7439,91 +7594,94 @@
     </w:lvl>
   </w:abstractNum>
   <w:num w:numId="1" w16cid:durableId="475688406">
-    <w:abstractNumId w:val="24"/>
+    <w:abstractNumId w:val="25"/>
   </w:num>
   <w:num w:numId="2" w16cid:durableId="1060447926">
-    <w:abstractNumId w:val="12"/>
+    <w:abstractNumId w:val="13"/>
   </w:num>
   <w:num w:numId="3" w16cid:durableId="1429958214">
-    <w:abstractNumId w:val="13"/>
+    <w:abstractNumId w:val="14"/>
   </w:num>
   <w:num w:numId="4" w16cid:durableId="133328846">
     <w:abstractNumId w:val="1"/>
   </w:num>
   <w:num w:numId="5" w16cid:durableId="739329888">
-    <w:abstractNumId w:val="22"/>
+    <w:abstractNumId w:val="23"/>
   </w:num>
   <w:num w:numId="6" w16cid:durableId="321668357">
-    <w:abstractNumId w:val="6"/>
+    <w:abstractNumId w:val="7"/>
   </w:num>
   <w:num w:numId="7" w16cid:durableId="504784660">
-    <w:abstractNumId w:val="7"/>
+    <w:abstractNumId w:val="8"/>
   </w:num>
   <w:num w:numId="8" w16cid:durableId="899096388">
-    <w:abstractNumId w:val="23"/>
+    <w:abstractNumId w:val="24"/>
   </w:num>
   <w:num w:numId="9" w16cid:durableId="428309954">
-    <w:abstractNumId w:val="2"/>
+    <w:abstractNumId w:val="3"/>
   </w:num>
   <w:num w:numId="10" w16cid:durableId="748767676">
-    <w:abstractNumId w:val="19"/>
+    <w:abstractNumId w:val="20"/>
   </w:num>
   <w:num w:numId="11" w16cid:durableId="1390959535">
     <w:abstractNumId w:val="0"/>
   </w:num>
   <w:num w:numId="12" w16cid:durableId="831481585">
+    <w:abstractNumId w:val="6"/>
+  </w:num>
+  <w:num w:numId="13" w16cid:durableId="1355231216">
+    <w:abstractNumId w:val="27"/>
+  </w:num>
+  <w:num w:numId="14" w16cid:durableId="934634284">
+    <w:abstractNumId w:val="12"/>
+  </w:num>
+  <w:num w:numId="15" w16cid:durableId="2010714437">
+    <w:abstractNumId w:val="18"/>
+  </w:num>
+  <w:num w:numId="16" w16cid:durableId="142359778">
+    <w:abstractNumId w:val="11"/>
+  </w:num>
+  <w:num w:numId="17" w16cid:durableId="1353335195">
+    <w:abstractNumId w:val="19"/>
+  </w:num>
+  <w:num w:numId="18" w16cid:durableId="239409970">
+    <w:abstractNumId w:val="28"/>
+  </w:num>
+  <w:num w:numId="19" w16cid:durableId="1352685785">
+    <w:abstractNumId w:val="29"/>
+  </w:num>
+  <w:num w:numId="20" w16cid:durableId="1208765229">
+    <w:abstractNumId w:val="15"/>
+  </w:num>
+  <w:num w:numId="21" w16cid:durableId="1582447963">
+    <w:abstractNumId w:val="10"/>
+  </w:num>
+  <w:num w:numId="22" w16cid:durableId="873343258">
+    <w:abstractNumId w:val="4"/>
+  </w:num>
+  <w:num w:numId="23" w16cid:durableId="2032798096">
+    <w:abstractNumId w:val="26"/>
+  </w:num>
+  <w:num w:numId="24" w16cid:durableId="1323856315">
+    <w:abstractNumId w:val="22"/>
+  </w:num>
+  <w:num w:numId="25" w16cid:durableId="1339842924">
+    <w:abstractNumId w:val="9"/>
+  </w:num>
+  <w:num w:numId="26" w16cid:durableId="1974291673">
+    <w:abstractNumId w:val="21"/>
+  </w:num>
+  <w:num w:numId="27" w16cid:durableId="1160345876">
+    <w:abstractNumId w:val="17"/>
+  </w:num>
+  <w:num w:numId="28" w16cid:durableId="820274813">
     <w:abstractNumId w:val="5"/>
   </w:num>
-  <w:num w:numId="13" w16cid:durableId="1355231216">
-    <w:abstractNumId w:val="26"/>
-  </w:num>
-  <w:num w:numId="14" w16cid:durableId="934634284">
-    <w:abstractNumId w:val="11"/>
-  </w:num>
-  <w:num w:numId="15" w16cid:durableId="2010714437">
-    <w:abstractNumId w:val="17"/>
-  </w:num>
-  <w:num w:numId="16" w16cid:durableId="142359778">
-    <w:abstractNumId w:val="10"/>
-  </w:num>
-  <w:num w:numId="17" w16cid:durableId="1353335195">
-    <w:abstractNumId w:val="18"/>
-  </w:num>
-  <w:num w:numId="18" w16cid:durableId="239409970">
-    <w:abstractNumId w:val="27"/>
-  </w:num>
-  <w:num w:numId="19" w16cid:durableId="1352685785">
-    <w:abstractNumId w:val="28"/>
-  </w:num>
-  <w:num w:numId="20" w16cid:durableId="1208765229">
-    <w:abstractNumId w:val="14"/>
-  </w:num>
-  <w:num w:numId="21" w16cid:durableId="1582447963">
-    <w:abstractNumId w:val="9"/>
-  </w:num>
-  <w:num w:numId="22" w16cid:durableId="873343258">
-    <w:abstractNumId w:val="3"/>
-  </w:num>
-  <w:num w:numId="23" w16cid:durableId="2032798096">
-    <w:abstractNumId w:val="25"/>
-  </w:num>
-  <w:num w:numId="24" w16cid:durableId="1323856315">
-    <w:abstractNumId w:val="21"/>
-  </w:num>
-  <w:num w:numId="25" w16cid:durableId="1339842924">
-    <w:abstractNumId w:val="8"/>
-  </w:num>
-  <w:num w:numId="26" w16cid:durableId="1974291673">
-    <w:abstractNumId w:val="20"/>
-  </w:num>
-  <w:num w:numId="27" w16cid:durableId="1160345876">
+  <w:num w:numId="29" w16cid:durableId="15353472">
     <w:abstractNumId w:val="16"/>
   </w:num>
-  <w:num w:numId="28" w16cid:durableId="820274813">
-    <w:abstractNumId w:val="4"/>
-  </w:num>
-  <w:num w:numId="29" w16cid:durableId="15353472">
-    <w:abstractNumId w:val="15"/>
+  <w:num w:numId="30" w16cid:durableId="867909589">
+    <w:abstractNumId w:val="2"/>
   </w:num>
 </w:numbering>
 </file>

</xml_diff>